<commit_message>
Reparametrizacion en formato pedido
</commit_message>
<xml_diff>
--- a/Informe_Laboratiorio_3.docx
+++ b/Informe_Laboratiorio_3.docx
@@ -887,8 +887,9 @@
           <w:shd w:val="clear" w:color="auto" w:fill="FFFFFF"/>
           <w:lang w:val="es-CL"/>
         </w:rPr>
-        <w:t>D y Hex-D;</w:t>
-      </w:r>
+        <w:t xml:space="preserve">D y </w:t>
+      </w:r>
+      <w:proofErr w:type="spellStart"/>
       <w:r>
         <w:rPr>
           <w:rFonts w:ascii="Arial" w:hAnsi="Arial" w:cs="Arial"/>
@@ -896,8 +897,9 @@
           <w:shd w:val="clear" w:color="auto" w:fill="FFFFFF"/>
           <w:lang w:val="es-CL"/>
         </w:rPr>
-        <w:t xml:space="preserve"> esto es imágenes que además de tener información en el espacio de colores (R)ed, (G)reen, (B)lue, contiene información de la profundidad (D)epth en un espacio tridimensional, por lo que el desafío de esta experiencia es implementar lo descrito anteriormente de forma que se acople al paradigma </w:t>
-      </w:r>
+        <w:t>Hex</w:t>
+      </w:r>
+      <w:proofErr w:type="spellEnd"/>
       <w:r>
         <w:rPr>
           <w:rFonts w:ascii="Arial" w:hAnsi="Arial" w:cs="Arial"/>
@@ -905,6 +907,84 @@
           <w:shd w:val="clear" w:color="auto" w:fill="FFFFFF"/>
           <w:lang w:val="es-CL"/>
         </w:rPr>
+        <w:t>-D;</w:t>
+      </w:r>
+      <w:r>
+        <w:rPr>
+          <w:rFonts w:ascii="Arial" w:hAnsi="Arial" w:cs="Arial"/>
+          <w:color w:val="222222"/>
+          <w:shd w:val="clear" w:color="auto" w:fill="FFFFFF"/>
+          <w:lang w:val="es-CL"/>
+        </w:rPr>
+        <w:t xml:space="preserve"> esto es imágenes que además de tener información en el espacio de colores (R)ed, (G)</w:t>
+      </w:r>
+      <w:proofErr w:type="spellStart"/>
+      <w:r>
+        <w:rPr>
+          <w:rFonts w:ascii="Arial" w:hAnsi="Arial" w:cs="Arial"/>
+          <w:color w:val="222222"/>
+          <w:shd w:val="clear" w:color="auto" w:fill="FFFFFF"/>
+          <w:lang w:val="es-CL"/>
+        </w:rPr>
+        <w:t>reen</w:t>
+      </w:r>
+      <w:proofErr w:type="spellEnd"/>
+      <w:r>
+        <w:rPr>
+          <w:rFonts w:ascii="Arial" w:hAnsi="Arial" w:cs="Arial"/>
+          <w:color w:val="222222"/>
+          <w:shd w:val="clear" w:color="auto" w:fill="FFFFFF"/>
+          <w:lang w:val="es-CL"/>
+        </w:rPr>
+        <w:t>, (B)</w:t>
+      </w:r>
+      <w:proofErr w:type="spellStart"/>
+      <w:r>
+        <w:rPr>
+          <w:rFonts w:ascii="Arial" w:hAnsi="Arial" w:cs="Arial"/>
+          <w:color w:val="222222"/>
+          <w:shd w:val="clear" w:color="auto" w:fill="FFFFFF"/>
+          <w:lang w:val="es-CL"/>
+        </w:rPr>
+        <w:t>lue</w:t>
+      </w:r>
+      <w:proofErr w:type="spellEnd"/>
+      <w:r>
+        <w:rPr>
+          <w:rFonts w:ascii="Arial" w:hAnsi="Arial" w:cs="Arial"/>
+          <w:color w:val="222222"/>
+          <w:shd w:val="clear" w:color="auto" w:fill="FFFFFF"/>
+          <w:lang w:val="es-CL"/>
+        </w:rPr>
+        <w:t>, contiene información de la profundidad (D)</w:t>
+      </w:r>
+      <w:proofErr w:type="spellStart"/>
+      <w:r>
+        <w:rPr>
+          <w:rFonts w:ascii="Arial" w:hAnsi="Arial" w:cs="Arial"/>
+          <w:color w:val="222222"/>
+          <w:shd w:val="clear" w:color="auto" w:fill="FFFFFF"/>
+          <w:lang w:val="es-CL"/>
+        </w:rPr>
+        <w:t>epth</w:t>
+      </w:r>
+      <w:proofErr w:type="spellEnd"/>
+      <w:r>
+        <w:rPr>
+          <w:rFonts w:ascii="Arial" w:hAnsi="Arial" w:cs="Arial"/>
+          <w:color w:val="222222"/>
+          <w:shd w:val="clear" w:color="auto" w:fill="FFFFFF"/>
+          <w:lang w:val="es-CL"/>
+        </w:rPr>
+        <w:t xml:space="preserve"> en un espacio tridimensional, por lo que el desafío de esta experiencia es implementar lo descrito anteriormente de forma que se acople al paradigma </w:t>
+      </w:r>
+      <w:r>
+        <w:rPr>
+          <w:rFonts w:ascii="Arial" w:hAnsi="Arial" w:cs="Arial"/>
+          <w:color w:val="222222"/>
+          <w:shd w:val="clear" w:color="auto" w:fill="FFFFFF"/>
+          <w:lang w:val="es-CL"/>
+        </w:rPr>
         <w:t>orientado a objetos</w:t>
       </w:r>
       <w:r>
@@ -932,7 +1012,27 @@
           <w:shd w:val="clear" w:color="auto" w:fill="FFFFFF"/>
           <w:lang w:val="es-CL"/>
         </w:rPr>
-        <w:t>De esta forma, en la imagen bidimensional de la Figura 1 (mostrada en el apéndice), donde es posible distinguir los colores en el espectro RGB; al incorporar la dimensión (D)epth capturada a través de una cámara especializada, sería posible saber más sobre los detalles del rostro, proyección de la nariz, sombrero, distancia del espejo en la parte posterior, etc. Incluso sería posible construir una representación tridimensional del rostro, como se ilustra en la Figura 2.</w:t>
+        <w:t>De esta forma, en la imagen bidimensional de la Figura 1 (mostrada en el apéndice), donde es posible distinguir los colores en el espectro RGB; al incorporar la dimensión (D)</w:t>
+      </w:r>
+      <w:proofErr w:type="spellStart"/>
+      <w:r>
+        <w:rPr>
+          <w:rFonts w:ascii="Arial" w:hAnsi="Arial" w:cs="Arial"/>
+          <w:color w:val="222222"/>
+          <w:shd w:val="clear" w:color="auto" w:fill="FFFFFF"/>
+          <w:lang w:val="es-CL"/>
+        </w:rPr>
+        <w:t>epth</w:t>
+      </w:r>
+      <w:proofErr w:type="spellEnd"/>
+      <w:r>
+        <w:rPr>
+          <w:rFonts w:ascii="Arial" w:hAnsi="Arial" w:cs="Arial"/>
+          <w:color w:val="222222"/>
+          <w:shd w:val="clear" w:color="auto" w:fill="FFFFFF"/>
+          <w:lang w:val="es-CL"/>
+        </w:rPr>
+        <w:t xml:space="preserve"> capturada a través de una cámara especializada, sería posible saber más sobre los detalles del rostro, proyección de la nariz, sombrero, distancia del espejo en la parte posterior, etc. Incluso sería posible construir una representación tridimensional del rostro, como se ilustra en la Figura 2.</w:t>
       </w:r>
     </w:p>
     <w:p>
@@ -978,8 +1078,149 @@
           <w:u w:val="single"/>
           <w:shd w:val="clear" w:color="auto" w:fill="FFFFFF"/>
         </w:rPr>
-        <w:t>Descripción del paradigma</w:t>
-      </w:r>
+        <w:t>Descripción del paradigm</w:t>
+      </w:r>
+      <w:r>
+        <w:rPr>
+          <w:rFonts w:ascii="Arial" w:hAnsi="Arial" w:cs="Arial"/>
+          <w:b/>
+          <w:bCs/>
+          <w:color w:val="222222"/>
+          <w:sz w:val="28"/>
+          <w:szCs w:val="28"/>
+          <w:u w:val="single"/>
+          <w:shd w:val="clear" w:color="auto" w:fill="FFFFFF"/>
+        </w:rPr>
+        <w:t>a</w:t>
+      </w:r>
+    </w:p>
+    <w:p>
+      <w:pPr>
+        <w:jc w:val="both"/>
+        <w:rPr>
+          <w:rFonts w:ascii="Arial" w:hAnsi="Arial" w:cs="Arial"/>
+          <w:color w:val="222222"/>
+          <w:shd w:val="clear" w:color="auto" w:fill="FFFFFF"/>
+        </w:rPr>
+      </w:pPr>
+      <w:r>
+        <w:rPr>
+          <w:rFonts w:ascii="Arial" w:hAnsi="Arial" w:cs="Arial"/>
+          <w:color w:val="222222"/>
+          <w:shd w:val="clear" w:color="auto" w:fill="FFFFFF"/>
+        </w:rPr>
+        <w:t>Primero que todo, el paradigma orientado a objetos esta basado en el concepto del objeto, con esto se refiere a unidades que pueden tener características conocidas como atributos y comportamientos conocidos como métodos.</w:t>
+      </w:r>
+    </w:p>
+    <w:p>
+      <w:pPr>
+        <w:jc w:val="both"/>
+        <w:rPr>
+          <w:rFonts w:ascii="Arial" w:hAnsi="Arial" w:cs="Arial"/>
+          <w:color w:val="222222"/>
+          <w:shd w:val="clear" w:color="auto" w:fill="FFFFFF"/>
+        </w:rPr>
+      </w:pPr>
+      <w:r>
+        <w:rPr>
+          <w:rFonts w:ascii="Arial" w:hAnsi="Arial" w:cs="Arial"/>
+          <w:color w:val="222222"/>
+          <w:shd w:val="clear" w:color="auto" w:fill="FFFFFF"/>
+        </w:rPr>
+        <w:t>En este paradigma los programas son diseñados con el propósito de crear objetos y que estos interactúen entre sí.</w:t>
+      </w:r>
+    </w:p>
+    <w:p>
+      <w:pPr>
+        <w:jc w:val="both"/>
+        <w:rPr>
+          <w:rFonts w:ascii="Arial" w:hAnsi="Arial" w:cs="Arial"/>
+          <w:color w:val="222222"/>
+          <w:shd w:val="clear" w:color="auto" w:fill="FFFFFF"/>
+        </w:rPr>
+      </w:pPr>
+      <w:r>
+        <w:rPr>
+          <w:rFonts w:ascii="Arial" w:hAnsi="Arial" w:cs="Arial"/>
+          <w:color w:val="222222"/>
+          <w:shd w:val="clear" w:color="auto" w:fill="FFFFFF"/>
+        </w:rPr>
+        <w:t>Los objetos generalmente son abstracciones de objetos disponibles en la realidad, por ejemplo, si se habla de un zoológico, se pueden tener objetos como: los mamíferos, los reptiles, un perro, un gato, una jirafa, etc.</w:t>
+      </w:r>
+    </w:p>
+    <w:p>
+      <w:pPr>
+        <w:jc w:val="both"/>
+        <w:rPr>
+          <w:rFonts w:ascii="Arial" w:hAnsi="Arial" w:cs="Arial"/>
+          <w:color w:val="222222"/>
+          <w:shd w:val="clear" w:color="auto" w:fill="FFFFFF"/>
+        </w:rPr>
+      </w:pPr>
+      <w:r>
+        <w:rPr>
+          <w:rFonts w:ascii="Arial" w:hAnsi="Arial" w:cs="Arial"/>
+          <w:color w:val="222222"/>
+          <w:shd w:val="clear" w:color="auto" w:fill="FFFFFF"/>
+        </w:rPr>
+        <w:t>Existen objetos de tipo(clase), del mismo modo, cada uno puede variar sus características(atributos) y comportamientos(métodos).</w:t>
+      </w:r>
+    </w:p>
+    <w:p>
+      <w:pPr>
+        <w:jc w:val="both"/>
+        <w:rPr>
+          <w:rFonts w:ascii="Arial" w:hAnsi="Arial" w:cs="Arial"/>
+          <w:color w:val="222222"/>
+          <w:shd w:val="clear" w:color="auto" w:fill="FFFFFF"/>
+        </w:rPr>
+      </w:pPr>
+      <w:r>
+        <w:rPr>
+          <w:rFonts w:ascii="Arial" w:hAnsi="Arial" w:cs="Arial"/>
+          <w:color w:val="222222"/>
+          <w:shd w:val="clear" w:color="auto" w:fill="FFFFFF"/>
+        </w:rPr>
+        <w:t>Los métodos de un de un objeto pueden leer y escribir las características del mismo objeto, es decir, los objetos tienen noción de sí mismos.</w:t>
+      </w:r>
+    </w:p>
+    <w:p>
+      <w:pPr>
+        <w:jc w:val="both"/>
+        <w:rPr>
+          <w:rFonts w:ascii="Arial" w:hAnsi="Arial" w:cs="Arial"/>
+          <w:color w:val="222222"/>
+          <w:shd w:val="clear" w:color="auto" w:fill="FFFFFF"/>
+        </w:rPr>
+      </w:pPr>
+      <w:r>
+        <w:rPr>
+          <w:rFonts w:ascii="Arial" w:hAnsi="Arial" w:cs="Arial"/>
+          <w:color w:val="222222"/>
+          <w:shd w:val="clear" w:color="auto" w:fill="FFFFFF"/>
+        </w:rPr>
+        <w:t>También, los objetos se comunican entre sí mediante el paso de mensajes.</w:t>
+      </w:r>
+    </w:p>
+    <w:p>
+      <w:pPr>
+        <w:jc w:val="both"/>
+        <w:rPr>
+          <w:rFonts w:ascii="Arial" w:hAnsi="Arial" w:cs="Arial"/>
+          <w:color w:val="222222"/>
+          <w:shd w:val="clear" w:color="auto" w:fill="FFFFFF"/>
+        </w:rPr>
+      </w:pPr>
+    </w:p>
+    <w:p>
+      <w:pPr>
+        <w:jc w:val="both"/>
+        <w:rPr>
+          <w:rFonts w:ascii="Arial" w:hAnsi="Arial" w:cs="Arial"/>
+          <w:color w:val="222222"/>
+          <w:shd w:val="clear" w:color="auto" w:fill="FFFFFF"/>
+        </w:rPr>
+      </w:pPr>
     </w:p>
     <w:p>
       <w:pPr>
@@ -1201,6 +1442,7 @@
           <w:u w:val="single"/>
           <w:shd w:val="clear" w:color="auto" w:fill="FFFFFF"/>
         </w:rPr>
+        <w:lastRenderedPageBreak/>
         <w:t>Objetivos</w:t>
       </w:r>
     </w:p>
@@ -1339,7 +1581,23 @@
           <w:color w:val="222222"/>
           <w:shd w:val="clear" w:color="auto" w:fill="FFFFFF"/>
         </w:rPr>
-        <w:t>En este paradigma, todo se trabaja usando objetos, donde estos pueden realizar distintas acciones a si mismos o interactuar con otros objetos</w:t>
+        <w:t xml:space="preserve">En este paradigma, todo se trabaja usando objetos, donde estos pueden realizar distintas acciones a </w:t>
+      </w:r>
+      <w:r>
+        <w:rPr>
+          <w:rFonts w:ascii="Arial" w:hAnsi="Arial" w:cs="Arial"/>
+          <w:color w:val="222222"/>
+          <w:shd w:val="clear" w:color="auto" w:fill="FFFFFF"/>
+        </w:rPr>
+        <w:t>sí</w:t>
+      </w:r>
+      <w:r>
+        <w:rPr>
+          <w:rFonts w:ascii="Arial" w:hAnsi="Arial" w:cs="Arial"/>
+          <w:color w:val="222222"/>
+          <w:shd w:val="clear" w:color="auto" w:fill="FFFFFF"/>
+        </w:rPr>
+        <w:t xml:space="preserve"> mismos o interactuar con otros objetos</w:t>
       </w:r>
       <w:r>
         <w:rPr>
@@ -1415,16 +1673,7 @@
           <w:color w:val="222222"/>
           <w:shd w:val="clear" w:color="auto" w:fill="FFFFFF"/>
         </w:rPr>
-        <w:t xml:space="preserve"> Estas últimas </w:t>
-      </w:r>
-      <w:r>
-        <w:rPr>
-          <w:rFonts w:ascii="Arial" w:hAnsi="Arial" w:cs="Arial"/>
-          <w:color w:val="222222"/>
-          <w:shd w:val="clear" w:color="auto" w:fill="FFFFFF"/>
-        </w:rPr>
-        <w:lastRenderedPageBreak/>
-        <w:t>pueden variar en su forma de implementación, ya sea con clases abstractas o interfaces, pero son la base de lo que debe estar implementado. (Figura 3)</w:t>
+        <w:t xml:space="preserve"> Estas últimas pueden variar en su forma de implementación, ya sea con clases abstractas o interfaces, pero son la base de lo que debe estar implementado. (Figura 3)</w:t>
       </w:r>
     </w:p>
     <w:p>
@@ -1787,7 +2036,23 @@
           <w:color w:val="222222"/>
           <w:shd w:val="clear" w:color="auto" w:fill="FFFFFF"/>
         </w:rPr>
-        <w:t xml:space="preserve">Sin embargo, a parte de clases, se construyeron interfaces y clases abstractas, esto se puede ver representado en el diagrama UML </w:t>
+        <w:t xml:space="preserve">Sin embargo, </w:t>
+      </w:r>
+      <w:r>
+        <w:rPr>
+          <w:rFonts w:ascii="Arial" w:hAnsi="Arial" w:cs="Arial"/>
+          <w:color w:val="222222"/>
+          <w:shd w:val="clear" w:color="auto" w:fill="FFFFFF"/>
+        </w:rPr>
+        <w:t>aparte</w:t>
+      </w:r>
+      <w:r>
+        <w:rPr>
+          <w:rFonts w:ascii="Arial" w:hAnsi="Arial" w:cs="Arial"/>
+          <w:color w:val="222222"/>
+          <w:shd w:val="clear" w:color="auto" w:fill="FFFFFF"/>
+        </w:rPr>
+        <w:t xml:space="preserve"> de clases, se construyeron interfaces y clases abstractas, esto se puede ver representado en el diagrama UML </w:t>
       </w:r>
       <w:r>
         <w:rPr>
@@ -1829,6 +2094,16 @@
         </w:rPr>
         <w:t>. Estos elementos fueron:</w:t>
       </w:r>
+    </w:p>
+    <w:p>
+      <w:pPr>
+        <w:jc w:val="both"/>
+        <w:rPr>
+          <w:rFonts w:ascii="Arial" w:hAnsi="Arial" w:cs="Arial"/>
+          <w:color w:val="222222"/>
+          <w:shd w:val="clear" w:color="auto" w:fill="FFFFFF"/>
+        </w:rPr>
+      </w:pPr>
     </w:p>
     <w:p>
       <w:pPr>
@@ -1850,6 +2125,7 @@
           <w:color w:val="222222"/>
           <w:shd w:val="clear" w:color="auto" w:fill="FFFFFF"/>
         </w:rPr>
+        <w:lastRenderedPageBreak/>
         <w:t>ImageFormat – Clase abstracta</w:t>
       </w:r>
     </w:p>
@@ -2062,7 +2338,6 @@
           <w:color w:val="222222"/>
           <w:shd w:val="clear" w:color="auto" w:fill="FFFFFF"/>
         </w:rPr>
-        <w:lastRenderedPageBreak/>
         <w:t>Para todos los TDAs, se hace uso de “(provide (all-defined-out))”, lo cual permite que se puedan utilizar todas las funciones creadas dentro de ese archivo en otro archivo, sin necesidad de estar importando funciones una tras una, mientras que para el archivo main, se hace uso de todos los TDAs creados importándolos a través de REQUIRE.</w:t>
       </w:r>
     </w:p>
@@ -2307,6 +2582,7 @@
           <w:color w:val="222222"/>
           <w:shd w:val="clear" w:color="auto" w:fill="FFFFFF"/>
         </w:rPr>
+        <w:lastRenderedPageBreak/>
         <w:t xml:space="preserve">Se hicieron múltiples pruebas con distintos ejemplos para probar de que no hubiera fallos en la ejecución del código y que el código hiciera lo correcto, lográndose la implementación de </w:t>
       </w:r>
       <w:r>
@@ -2489,7 +2765,6 @@
           <w:color w:val="222222"/>
           <w:shd w:val="clear" w:color="auto" w:fill="FFFFFF"/>
         </w:rPr>
-        <w:lastRenderedPageBreak/>
         <w:t xml:space="preserve">Luego de realizar y completar el proyecto, se puede concluir que se cumplieron los objetivos principales, ya que fue posible aprender a utilizar </w:t>
       </w:r>
       <w:r>
@@ -2660,7 +2935,7 @@
         </w:rPr>
         <w:t xml:space="preserve">” Paradigmas de la programación. </w:t>
       </w:r>
-      <w:hyperlink r:id="rId10" w:history="1">
+      <w:hyperlink r:id="rId10" w:anchor="heading=h.oj1cr4ayhg4m" w:history="1">
         <w:r>
           <w:rPr>
             <w:rStyle w:val="Hipervnculo"/>
@@ -2693,7 +2968,25 @@
           <w:color w:val="222222"/>
           <w:shd w:val="clear" w:color="auto" w:fill="FFFFFF"/>
         </w:rPr>
-        <w:t xml:space="preserve">Chacón, S. y Straub, B. (2020). “Pro Git – Todo lo que necesitas saber sobre Git’’. Libro Online. Recuperado de: </w:t>
+        <w:t>Chacón, S. y Straub, B. (2020). “</w:t>
+      </w:r>
+      <w:proofErr w:type="gramStart"/>
+      <w:r>
+        <w:rPr>
+          <w:rFonts w:ascii="Arial" w:hAnsi="Arial" w:cs="Arial"/>
+          <w:color w:val="222222"/>
+          <w:shd w:val="clear" w:color="auto" w:fill="FFFFFF"/>
+        </w:rPr>
+        <w:t>Pro Git</w:t>
+      </w:r>
+      <w:proofErr w:type="gramEnd"/>
+      <w:r>
+        <w:rPr>
+          <w:rFonts w:ascii="Arial" w:hAnsi="Arial" w:cs="Arial"/>
+          <w:color w:val="222222"/>
+          <w:shd w:val="clear" w:color="auto" w:fill="FFFFFF"/>
+        </w:rPr>
+        <w:t xml:space="preserve"> – Todo lo que necesitas saber sobre Git’’. Libro Online. Recuperado de: </w:t>
       </w:r>
       <w:hyperlink r:id="rId11" w:history="1">
         <w:r>
@@ -2720,13 +3013,59 @@
           <w:shd w:val="clear" w:color="auto" w:fill="FFFFFF"/>
         </w:rPr>
       </w:pPr>
-      <w:r>
-        <w:rPr>
-          <w:rFonts w:ascii="Arial" w:hAnsi="Arial" w:cs="Arial"/>
-          <w:color w:val="222222"/>
-          <w:shd w:val="clear" w:color="auto" w:fill="FFFFFF"/>
-        </w:rPr>
-        <w:t xml:space="preserve">Flatt, M. y Bruce, R. (2022). “The Racket Guide’’. The Racket Reference. Documentación Online. Recuperado de: </w:t>
+      <w:proofErr w:type="spellStart"/>
+      <w:r>
+        <w:rPr>
+          <w:rFonts w:ascii="Arial" w:hAnsi="Arial" w:cs="Arial"/>
+          <w:color w:val="222222"/>
+          <w:shd w:val="clear" w:color="auto" w:fill="FFFFFF"/>
+        </w:rPr>
+        <w:t>Flatt</w:t>
+      </w:r>
+      <w:proofErr w:type="spellEnd"/>
+      <w:r>
+        <w:rPr>
+          <w:rFonts w:ascii="Arial" w:hAnsi="Arial" w:cs="Arial"/>
+          <w:color w:val="222222"/>
+          <w:shd w:val="clear" w:color="auto" w:fill="FFFFFF"/>
+        </w:rPr>
+        <w:t>, M. y Bruce, R. (2022). “</w:t>
+      </w:r>
+      <w:proofErr w:type="spellStart"/>
+      <w:r>
+        <w:rPr>
+          <w:rFonts w:ascii="Arial" w:hAnsi="Arial" w:cs="Arial"/>
+          <w:color w:val="222222"/>
+          <w:shd w:val="clear" w:color="auto" w:fill="FFFFFF"/>
+        </w:rPr>
+        <w:t>The</w:t>
+      </w:r>
+      <w:proofErr w:type="spellEnd"/>
+      <w:r>
+        <w:rPr>
+          <w:rFonts w:ascii="Arial" w:hAnsi="Arial" w:cs="Arial"/>
+          <w:color w:val="222222"/>
+          <w:shd w:val="clear" w:color="auto" w:fill="FFFFFF"/>
+        </w:rPr>
+        <w:t xml:space="preserve"> Racket Guide’’. </w:t>
+      </w:r>
+      <w:proofErr w:type="spellStart"/>
+      <w:r>
+        <w:rPr>
+          <w:rFonts w:ascii="Arial" w:hAnsi="Arial" w:cs="Arial"/>
+          <w:color w:val="222222"/>
+          <w:shd w:val="clear" w:color="auto" w:fill="FFFFFF"/>
+        </w:rPr>
+        <w:t>The</w:t>
+      </w:r>
+      <w:proofErr w:type="spellEnd"/>
+      <w:r>
+        <w:rPr>
+          <w:rFonts w:ascii="Arial" w:hAnsi="Arial" w:cs="Arial"/>
+          <w:color w:val="222222"/>
+          <w:shd w:val="clear" w:color="auto" w:fill="FFFFFF"/>
+        </w:rPr>
+        <w:t xml:space="preserve"> Racket Reference. Documentación Online. Recuperado de: </w:t>
       </w:r>
       <w:hyperlink r:id="rId12" w:history="1">
         <w:r>
@@ -2826,6 +3165,42 @@
     </w:p>
     <w:p>
       <w:pPr>
+        <w:jc w:val="both"/>
+        <w:rPr>
+          <w:rFonts w:ascii="Arial" w:hAnsi="Arial" w:cs="Arial"/>
+          <w:color w:val="222222"/>
+          <w:sz w:val="28"/>
+          <w:szCs w:val="28"/>
+          <w:shd w:val="clear" w:color="auto" w:fill="FFFFFF"/>
+        </w:rPr>
+      </w:pPr>
+    </w:p>
+    <w:p>
+      <w:pPr>
+        <w:jc w:val="both"/>
+        <w:rPr>
+          <w:rFonts w:ascii="Arial" w:hAnsi="Arial" w:cs="Arial"/>
+          <w:color w:val="222222"/>
+          <w:sz w:val="28"/>
+          <w:szCs w:val="28"/>
+          <w:shd w:val="clear" w:color="auto" w:fill="FFFFFF"/>
+        </w:rPr>
+      </w:pPr>
+    </w:p>
+    <w:p>
+      <w:pPr>
+        <w:jc w:val="both"/>
+        <w:rPr>
+          <w:rFonts w:ascii="Arial" w:hAnsi="Arial" w:cs="Arial"/>
+          <w:color w:val="222222"/>
+          <w:sz w:val="28"/>
+          <w:szCs w:val="28"/>
+          <w:shd w:val="clear" w:color="auto" w:fill="FFFFFF"/>
+        </w:rPr>
+      </w:pPr>
+    </w:p>
+    <w:p>
+      <w:pPr>
         <w:rPr>
           <w:rFonts w:ascii="Arial" w:hAnsi="Arial" w:cs="Arial"/>
           <w:color w:val="222222"/>
@@ -2905,7 +3280,6 @@
           <w:szCs w:val="22"/>
           <w:bdr w:val="none" w:sz="0" w:space="0" w:color="auto" w:frame="1"/>
         </w:rPr>
-        <w:lastRenderedPageBreak/>
         <w:drawing>
           <wp:inline distT="0" distB="0" distL="0" distR="0" wp14:anchorId="35F4A24F" wp14:editId="367685F7">
             <wp:extent cx="3543300" cy="2000250"/>
@@ -3038,6 +3412,7 @@
           <w:szCs w:val="22"/>
           <w:bdr w:val="none" w:sz="0" w:space="0" w:color="auto" w:frame="1"/>
         </w:rPr>
+        <w:lastRenderedPageBreak/>
         <w:drawing>
           <wp:inline distT="0" distB="0" distL="0" distR="0" wp14:anchorId="1B627212" wp14:editId="5CD06838">
             <wp:extent cx="1190625" cy="1695450"/>
@@ -3287,7 +3662,6 @@
           <w:szCs w:val="24"/>
           <w:shd w:val="clear" w:color="auto" w:fill="FFFFFF"/>
         </w:rPr>
-        <w:lastRenderedPageBreak/>
         <w:t>Estructura de la implementación</w:t>
       </w:r>
       <w:r>
@@ -3321,6 +3695,7 @@
           <w:szCs w:val="24"/>
           <w:shd w:val="clear" w:color="auto" w:fill="FFFFFF"/>
         </w:rPr>
+        <w:lastRenderedPageBreak/>
         <w:drawing>
           <wp:inline distT="0" distB="0" distL="0" distR="0" wp14:anchorId="275C3CA1" wp14:editId="4C1BC797">
             <wp:extent cx="4514850" cy="3634664"/>
@@ -3612,7 +3987,6 @@
                 <w:szCs w:val="24"/>
                 <w:shd w:val="clear" w:color="auto" w:fill="FFFFFF"/>
               </w:rPr>
-              <w:lastRenderedPageBreak/>
               <w:t>Menú interactivo por terminal</w:t>
             </w:r>
           </w:p>
@@ -3725,8 +4099,10 @@
                 <w:szCs w:val="24"/>
                 <w:shd w:val="clear" w:color="auto" w:fill="FFFFFF"/>
               </w:rPr>
+              <w:lastRenderedPageBreak/>
               <w:t xml:space="preserve">TDA image - </w:t>
             </w:r>
+            <w:proofErr w:type="spellStart"/>
             <w:r>
               <w:rPr>
                 <w:rFonts w:ascii="Arial" w:hAnsi="Arial" w:cs="Arial"/>
@@ -3737,6 +4113,7 @@
               </w:rPr>
               <w:t>isBitmap</w:t>
             </w:r>
+            <w:proofErr w:type="spellEnd"/>
           </w:p>
         </w:tc>
         <w:tc>
@@ -3803,6 +4180,7 @@
               </w:rPr>
               <w:t xml:space="preserve">DA image - </w:t>
             </w:r>
+            <w:proofErr w:type="spellStart"/>
             <w:r>
               <w:rPr>
                 <w:rFonts w:ascii="Arial" w:hAnsi="Arial" w:cs="Arial"/>
@@ -3813,6 +4191,7 @@
               </w:rPr>
               <w:t>isPixmap</w:t>
             </w:r>
+            <w:proofErr w:type="spellEnd"/>
           </w:p>
         </w:tc>
         <w:tc>
@@ -3869,6 +4248,7 @@
               </w:rPr>
               <w:t xml:space="preserve">TDA image - </w:t>
             </w:r>
+            <w:proofErr w:type="spellStart"/>
             <w:r>
               <w:rPr>
                 <w:rFonts w:ascii="Arial" w:hAnsi="Arial" w:cs="Arial"/>
@@ -3879,6 +4259,7 @@
               </w:rPr>
               <w:t>isHexmap</w:t>
             </w:r>
+            <w:proofErr w:type="spellEnd"/>
           </w:p>
         </w:tc>
         <w:tc>
@@ -3935,6 +4316,7 @@
               </w:rPr>
               <w:t xml:space="preserve">TDA image - </w:t>
             </w:r>
+            <w:proofErr w:type="spellStart"/>
             <w:r>
               <w:rPr>
                 <w:rFonts w:ascii="Arial" w:hAnsi="Arial" w:cs="Arial"/>
@@ -3945,6 +4327,7 @@
               </w:rPr>
               <w:t>isCompressed</w:t>
             </w:r>
+            <w:proofErr w:type="spellEnd"/>
           </w:p>
         </w:tc>
         <w:tc>
@@ -4169,6 +4552,7 @@
               </w:rPr>
               <w:t xml:space="preserve">TDA image - </w:t>
             </w:r>
+            <w:proofErr w:type="spellStart"/>
             <w:r>
               <w:rPr>
                 <w:rFonts w:ascii="Arial" w:hAnsi="Arial" w:cs="Arial"/>
@@ -4179,6 +4563,7 @@
               </w:rPr>
               <w:t>imgRGBToHex</w:t>
             </w:r>
+            <w:proofErr w:type="spellEnd"/>
           </w:p>
         </w:tc>
         <w:tc>
@@ -4403,6 +4788,7 @@
               </w:rPr>
               <w:t xml:space="preserve">TDA image - </w:t>
             </w:r>
+            <w:proofErr w:type="spellStart"/>
             <w:r>
               <w:rPr>
                 <w:rFonts w:ascii="Arial" w:hAnsi="Arial" w:cs="Arial"/>
@@ -4413,6 +4799,7 @@
               </w:rPr>
               <w:t>changePixel</w:t>
             </w:r>
+            <w:proofErr w:type="spellEnd"/>
           </w:p>
         </w:tc>
         <w:tc>
@@ -4820,7 +5207,7 @@
                       <a:effectLst/>
                       <a:extLst>
                         <a:ext uri="{C572A759-6A51-4108-AA02-DFA0A04FC94B}">
-                          <ma14:wrappingTextBoxFlag xmlns:ma14="http://schemas.microsoft.com/office/mac/drawingml/2011/main" xmlns:w="http://schemas.openxmlformats.org/wordprocessingml/2006/main" xmlns:w10="urn:schemas-microsoft-com:office:word" xmlns:v="urn:schemas-microsoft-com:vml" xmlns:o="urn:schemas-microsoft-com:office:office" xmlns:mv="urn:schemas-microsoft-com:mac:vml" xmlns:mo="http://schemas.microsoft.com/office/mac/office/2008/main" xmlns=""/>
+                          <ma14:wrappingTextBoxFlag xmlns="" xmlns:mo="http://schemas.microsoft.com/office/mac/office/2008/main" xmlns:mv="urn:schemas-microsoft-com:mac:vml" xmlns:o="urn:schemas-microsoft-com:office:office" xmlns:v="urn:schemas-microsoft-com:vml" xmlns:w10="urn:schemas-microsoft-com:office:word" xmlns:w="http://schemas.openxmlformats.org/wordprocessingml/2006/main" xmlns:ma14="http://schemas.microsoft.com/office/mac/drawingml/2011/main"/>
                         </a:ext>
                       </a:extLst>
                     </wps:spPr>
@@ -7096,7 +7483,9 @@
   </w:compat>
   <w:rsids>
     <w:rsidRoot w:val="0024656D"/>
+    <w:rsid w:val="00122654"/>
     <w:rsid w:val="0024656D"/>
+    <w:rsid w:val="00487B07"/>
     <w:rsid w:val="004E1CB2"/>
     <w:rsid w:val="006142F8"/>
     <w:rsid w:val="00880F7A"/>

</xml_diff>